<commit_message>
collected Coins UI waehrend Game, Dokument weiter, Multiplayer Camera bugfixes
</commit_message>
<xml_diff>
--- a/Assets/Docs/GameDev-ProjektZusammenfassung.docx
+++ b/Assets/Docs/GameDev-ProjektZusammenfassung.docx
@@ -89,7 +89,7 @@
             </w:rPr>
             <w:fldChar w:fldCharType="separate"/>
           </w:r>
-          <w:hyperlink w:anchor="_Toc168154587" w:history="1">
+          <w:hyperlink w:anchor="_Toc168312546" w:history="1">
             <w:r>
               <w:rPr>
                 <w:rStyle w:val="Hyperlink"/>
@@ -116,7 +116,7 @@
                 <w:noProof/>
                 <w:webHidden/>
               </w:rPr>
-              <w:instrText xml:space="preserve"> PAGEREF _Toc168154587 \h </w:instrText>
+              <w:instrText xml:space="preserve"> PAGEREF _Toc168312546 \h </w:instrText>
             </w:r>
             <w:r>
               <w:rPr>
@@ -161,7 +161,7 @@
               <w14:ligatures w14:val="standardContextual"/>
             </w:rPr>
           </w:pPr>
-          <w:hyperlink w:anchor="_Toc168154588" w:history="1">
+          <w:hyperlink w:anchor="_Toc168312547" w:history="1">
             <w:r>
               <w:rPr>
                 <w:rStyle w:val="Hyperlink"/>
@@ -189,7 +189,7 @@
                 <w:noProof/>
                 <w:webHidden/>
               </w:rPr>
-              <w:instrText xml:space="preserve"> PAGEREF _Toc168154588 \h </w:instrText>
+              <w:instrText xml:space="preserve"> PAGEREF _Toc168312547 \h </w:instrText>
             </w:r>
             <w:r>
               <w:rPr>
@@ -234,7 +234,7 @@
               <w14:ligatures w14:val="standardContextual"/>
             </w:rPr>
           </w:pPr>
-          <w:hyperlink w:anchor="_Toc168154589" w:history="1">
+          <w:hyperlink w:anchor="_Toc168312548" w:history="1">
             <w:r>
               <w:rPr>
                 <w:rStyle w:val="Hyperlink"/>
@@ -262,7 +262,7 @@
                 <w:noProof/>
                 <w:webHidden/>
               </w:rPr>
-              <w:instrText xml:space="preserve"> PAGEREF _Toc168154589 \h </w:instrText>
+              <w:instrText xml:space="preserve"> PAGEREF _Toc168312548 \h </w:instrText>
             </w:r>
             <w:r>
               <w:rPr>
@@ -307,7 +307,7 @@
               <w14:ligatures w14:val="standardContextual"/>
             </w:rPr>
           </w:pPr>
-          <w:hyperlink w:anchor="_Toc168154590" w:history="1">
+          <w:hyperlink w:anchor="_Toc168312549" w:history="1">
             <w:r>
               <w:rPr>
                 <w:rStyle w:val="Hyperlink"/>
@@ -335,7 +335,7 @@
                 <w:noProof/>
                 <w:webHidden/>
               </w:rPr>
-              <w:instrText xml:space="preserve"> PAGEREF _Toc168154590 \h </w:instrText>
+              <w:instrText xml:space="preserve"> PAGEREF _Toc168312549 \h </w:instrText>
             </w:r>
             <w:r>
               <w:rPr>
@@ -380,7 +380,7 @@
               <w14:ligatures w14:val="standardContextual"/>
             </w:rPr>
           </w:pPr>
-          <w:hyperlink w:anchor="_Toc168154591" w:history="1">
+          <w:hyperlink w:anchor="_Toc168312550" w:history="1">
             <w:r>
               <w:rPr>
                 <w:rStyle w:val="Hyperlink"/>
@@ -408,7 +408,7 @@
                 <w:noProof/>
                 <w:webHidden/>
               </w:rPr>
-              <w:instrText xml:space="preserve"> PAGEREF _Toc168154591 \h </w:instrText>
+              <w:instrText xml:space="preserve"> PAGEREF _Toc168312550 \h </w:instrText>
             </w:r>
             <w:r>
               <w:rPr>
@@ -453,7 +453,7 @@
               <w14:ligatures w14:val="standardContextual"/>
             </w:rPr>
           </w:pPr>
-          <w:hyperlink w:anchor="_Toc168154592" w:history="1">
+          <w:hyperlink w:anchor="_Toc168312551" w:history="1">
             <w:r>
               <w:rPr>
                 <w:rStyle w:val="Hyperlink"/>
@@ -481,7 +481,7 @@
                 <w:noProof/>
                 <w:webHidden/>
               </w:rPr>
-              <w:instrText xml:space="preserve"> PAGEREF _Toc168154592 \h </w:instrText>
+              <w:instrText xml:space="preserve"> PAGEREF _Toc168312551 \h </w:instrText>
             </w:r>
             <w:r>
               <w:rPr>
@@ -526,7 +526,7 @@
               <w14:ligatures w14:val="standardContextual"/>
             </w:rPr>
           </w:pPr>
-          <w:hyperlink w:anchor="_Toc168154593" w:history="1">
+          <w:hyperlink w:anchor="_Toc168312552" w:history="1">
             <w:r>
               <w:rPr>
                 <w:rStyle w:val="Hyperlink"/>
@@ -553,7 +553,7 @@
                 <w:noProof/>
                 <w:webHidden/>
               </w:rPr>
-              <w:instrText xml:space="preserve"> PAGEREF _Toc168154593 \h </w:instrText>
+              <w:instrText xml:space="preserve"> PAGEREF _Toc168312552 \h </w:instrText>
             </w:r>
             <w:r>
               <w:rPr>
@@ -598,7 +598,7 @@
               <w14:ligatures w14:val="standardContextual"/>
             </w:rPr>
           </w:pPr>
-          <w:hyperlink w:anchor="_Toc168154594" w:history="1">
+          <w:hyperlink w:anchor="_Toc168312553" w:history="1">
             <w:r>
               <w:rPr>
                 <w:rStyle w:val="Hyperlink"/>
@@ -625,7 +625,7 @@
                 <w:noProof/>
                 <w:webHidden/>
               </w:rPr>
-              <w:instrText xml:space="preserve"> PAGEREF _Toc168154594 \h </w:instrText>
+              <w:instrText xml:space="preserve"> PAGEREF _Toc168312553 \h </w:instrText>
             </w:r>
             <w:r>
               <w:rPr>
@@ -670,7 +670,7 @@
               <w14:ligatures w14:val="standardContextual"/>
             </w:rPr>
           </w:pPr>
-          <w:hyperlink w:anchor="_Toc168154595" w:history="1">
+          <w:hyperlink w:anchor="_Toc168312554" w:history="1">
             <w:r>
               <w:rPr>
                 <w:rStyle w:val="Hyperlink"/>
@@ -698,7 +698,7 @@
                 <w:noProof/>
                 <w:webHidden/>
               </w:rPr>
-              <w:instrText xml:space="preserve"> PAGEREF _Toc168154595 \h </w:instrText>
+              <w:instrText xml:space="preserve"> PAGEREF _Toc168312554 \h </w:instrText>
             </w:r>
             <w:r>
               <w:rPr>
@@ -743,7 +743,7 @@
               <w14:ligatures w14:val="standardContextual"/>
             </w:rPr>
           </w:pPr>
-          <w:hyperlink w:anchor="_Toc168154596" w:history="1">
+          <w:hyperlink w:anchor="_Toc168312555" w:history="1">
             <w:r>
               <w:rPr>
                 <w:rStyle w:val="Hyperlink"/>
@@ -771,7 +771,7 @@
                 <w:noProof/>
                 <w:webHidden/>
               </w:rPr>
-              <w:instrText xml:space="preserve"> PAGEREF _Toc168154596 \h </w:instrText>
+              <w:instrText xml:space="preserve"> PAGEREF _Toc168312555 \h </w:instrText>
             </w:r>
             <w:r>
               <w:rPr>
@@ -816,7 +816,7 @@
               <w14:ligatures w14:val="standardContextual"/>
             </w:rPr>
           </w:pPr>
-          <w:hyperlink w:anchor="_Toc168154597" w:history="1">
+          <w:hyperlink w:anchor="_Toc168312556" w:history="1">
             <w:r>
               <w:rPr>
                 <w:rStyle w:val="Hyperlink"/>
@@ -844,7 +844,7 @@
                 <w:noProof/>
                 <w:webHidden/>
               </w:rPr>
-              <w:instrText xml:space="preserve"> PAGEREF _Toc168154597 \h </w:instrText>
+              <w:instrText xml:space="preserve"> PAGEREF _Toc168312556 \h </w:instrText>
             </w:r>
             <w:r>
               <w:rPr>
@@ -889,7 +889,7 @@
               <w14:ligatures w14:val="standardContextual"/>
             </w:rPr>
           </w:pPr>
-          <w:hyperlink w:anchor="_Toc168154598" w:history="1">
+          <w:hyperlink w:anchor="_Toc168312557" w:history="1">
             <w:r>
               <w:rPr>
                 <w:rStyle w:val="Hyperlink"/>
@@ -917,7 +917,7 @@
                 <w:noProof/>
                 <w:webHidden/>
               </w:rPr>
-              <w:instrText xml:space="preserve"> PAGEREF _Toc168154598 \h </w:instrText>
+              <w:instrText xml:space="preserve"> PAGEREF _Toc168312557 \h </w:instrText>
             </w:r>
             <w:r>
               <w:rPr>
@@ -962,7 +962,7 @@
               <w14:ligatures w14:val="standardContextual"/>
             </w:rPr>
           </w:pPr>
-          <w:hyperlink w:anchor="_Toc168154599" w:history="1">
+          <w:hyperlink w:anchor="_Toc168312558" w:history="1">
             <w:r>
               <w:rPr>
                 <w:rStyle w:val="Hyperlink"/>
@@ -989,7 +989,79 @@
                 <w:noProof/>
                 <w:webHidden/>
               </w:rPr>
-              <w:instrText xml:space="preserve"> PAGEREF _Toc168154599 \h </w:instrText>
+              <w:instrText xml:space="preserve"> PAGEREF _Toc168312558 \h </w:instrText>
+            </w:r>
+            <w:r>
+              <w:rPr>
+                <w:noProof/>
+                <w:webHidden/>
+              </w:rPr>
+            </w:r>
+            <w:r>
+              <w:rPr>
+                <w:noProof/>
+                <w:webHidden/>
+              </w:rPr>
+              <w:fldChar w:fldCharType="separate"/>
+            </w:r>
+            <w:r>
+              <w:rPr>
+                <w:noProof/>
+                <w:webHidden/>
+              </w:rPr>
+              <w:t>8</w:t>
+            </w:r>
+            <w:r>
+              <w:rPr>
+                <w:noProof/>
+                <w:webHidden/>
+              </w:rPr>
+              <w:fldChar w:fldCharType="end"/>
+            </w:r>
+          </w:hyperlink>
+        </w:p>
+        <w:p>
+          <w:pPr>
+            <w:pStyle w:val="Verzeichnis2"/>
+            <w:tabs>
+              <w:tab w:val="right" w:leader="dot" w:pos="9016"/>
+            </w:tabs>
+            <w:rPr>
+              <w:rFonts w:asciiTheme="minorHAnsi" w:eastAsiaTheme="minorEastAsia" w:hAnsiTheme="minorHAnsi" w:cstheme="minorBidi"/>
+              <w:noProof/>
+              <w:kern w:val="2"/>
+              <w:lang w:val="de-AT"/>
+              <w14:ligatures w14:val="standardContextual"/>
+            </w:rPr>
+          </w:pPr>
+          <w:hyperlink w:anchor="_Toc168312559" w:history="1">
+            <w:r>
+              <w:rPr>
+                <w:rStyle w:val="Hyperlink"/>
+                <w:noProof/>
+              </w:rPr>
+              <w:t>31.5.2024</w:t>
+            </w:r>
+            <w:r>
+              <w:rPr>
+                <w:noProof/>
+                <w:webHidden/>
+              </w:rPr>
+              <w:tab/>
+            </w:r>
+            <w:r>
+              <w:rPr>
+                <w:noProof/>
+                <w:webHidden/>
+              </w:rPr>
+              <w:fldChar w:fldCharType="begin"/>
+            </w:r>
+            <w:r>
+              <w:rPr>
+                <w:noProof/>
+                <w:webHidden/>
+              </w:rPr>
+              <w:instrText xml:space="preserve"> PAGEREF _Toc168312559 \h </w:instrText>
             </w:r>
             <w:r>
               <w:rPr>
@@ -1054,12 +1126,11 @@
       <w:pPr>
         <w:pStyle w:val="berschrift1"/>
       </w:pPr>
-      <w:bookmarkStart w:id="1" w:name="_Toc168154587"/>
+      <w:bookmarkStart w:id="1" w:name="_Toc168312546"/>
       <w:r>
         <w:lastRenderedPageBreak/>
         <w:t xml:space="preserve">Game Design </w:t>
       </w:r>
-      <w:proofErr w:type="spellStart"/>
       <w:r>
         <w:t>Do</w:t>
       </w:r>
@@ -1070,7 +1141,6 @@
         <w:t>ument</w:t>
       </w:r>
       <w:bookmarkEnd w:id="1"/>
-      <w:proofErr w:type="spellEnd"/>
     </w:p>
     <w:p>
       <w:pPr>
@@ -1079,7 +1149,7 @@
           <w:rFonts w:cstheme="minorHAnsi"/>
         </w:rPr>
       </w:pPr>
-      <w:bookmarkStart w:id="2" w:name="_Toc168154588"/>
+      <w:bookmarkStart w:id="2" w:name="_Toc168312547"/>
       <w:r>
         <w:rPr>
           <w:rFonts w:cstheme="minorHAnsi"/>
@@ -1149,7 +1219,7 @@
           <w:rFonts w:cstheme="minorHAnsi"/>
         </w:rPr>
       </w:pPr>
-      <w:bookmarkStart w:id="3" w:name="_Toc168154589"/>
+      <w:bookmarkStart w:id="3" w:name="_Toc168312548"/>
       <w:r>
         <w:rPr>
           <w:rFonts w:cstheme="minorHAnsi"/>
@@ -1394,7 +1464,7 @@
           <w:rFonts w:cstheme="minorHAnsi"/>
         </w:rPr>
       </w:pPr>
-      <w:bookmarkStart w:id="4" w:name="_Toc168154590"/>
+      <w:bookmarkStart w:id="4" w:name="_Toc168312549"/>
       <w:r>
         <w:rPr>
           <w:rFonts w:cstheme="minorHAnsi"/>
@@ -1416,7 +1486,7 @@
           <w:szCs w:val="30"/>
           <w:u w:val="single"/>
         </w:rPr>
-        <w:t>Level</w:t>
+        <w:t>Spielname</w:t>
       </w:r>
     </w:p>
     <w:p>
@@ -1426,82 +1496,17 @@
           <w:ilvl w:val="0"/>
           <w:numId w:val="9"/>
         </w:numPr>
-        <w:rPr>
-          <w:rFonts w:asciiTheme="minorHAnsi" w:hAnsiTheme="minorHAnsi" w:cstheme="minorHAnsi"/>
-          <w:color w:val="000000"/>
-        </w:rPr>
-      </w:pPr>
-      <w:r>
-        <w:rPr>
-          <w:rFonts w:asciiTheme="minorHAnsi" w:hAnsiTheme="minorHAnsi" w:cstheme="minorHAnsi"/>
-        </w:rPr>
-        <w:t>1</w:t>
-      </w:r>
-      <w:r>
-        <w:rPr>
-          <w:rFonts w:asciiTheme="minorHAnsi" w:hAnsiTheme="minorHAnsi" w:cstheme="minorHAnsi"/>
-          <w:color w:val="000000"/>
-        </w:rPr>
-        <w:t xml:space="preserve"> </w:t>
-      </w:r>
-      <w:r>
-        <w:t>Level</w:t>
-      </w:r>
-    </w:p>
-    <w:p>
-      <w:pPr>
-        <w:pStyle w:val="Listenabsatz"/>
-        <w:numPr>
-          <w:ilvl w:val="0"/>
-          <w:numId w:val="9"/>
-        </w:numPr>
-        <w:rPr>
-          <w:rFonts w:asciiTheme="minorHAnsi" w:hAnsiTheme="minorHAnsi" w:cstheme="minorHAnsi"/>
-          <w:color w:val="000000"/>
-        </w:rPr>
-      </w:pPr>
-      <w:r>
-        <w:t>L</w:t>
-      </w:r>
-      <w:r>
-        <w:rPr>
-          <w:color w:val="000000"/>
-        </w:rPr>
-        <w:t>evel</w:t>
-      </w:r>
-      <w:r>
-        <w:rPr>
-          <w:rFonts w:asciiTheme="minorHAnsi" w:hAnsiTheme="minorHAnsi" w:cstheme="minorHAnsi"/>
-          <w:color w:val="000000"/>
-        </w:rPr>
-        <w:t xml:space="preserve"> händisch angefertigt</w:t>
-      </w:r>
-    </w:p>
-    <w:p>
-      <w:pPr>
-        <w:pStyle w:val="Listenabsatz"/>
-        <w:numPr>
-          <w:ilvl w:val="0"/>
-          <w:numId w:val="9"/>
-        </w:numPr>
         <w:spacing w:after="0"/>
-        <w:rPr>
-          <w:rFonts w:asciiTheme="minorHAnsi" w:hAnsiTheme="minorHAnsi" w:cstheme="minorHAnsi"/>
-          <w:color w:val="000000"/>
-        </w:rPr>
-      </w:pPr>
-      <w:r>
-        <w:rPr>
-          <w:rFonts w:asciiTheme="minorHAnsi" w:hAnsiTheme="minorHAnsi" w:cstheme="minorHAnsi"/>
-          <w:color w:val="000000"/>
-        </w:rPr>
-        <w:t>Ein Spiel umfasst das Spielen diese</w:t>
-      </w:r>
-      <w:r>
-        <w:rPr>
-          <w:rFonts w:asciiTheme="minorHAnsi" w:hAnsiTheme="minorHAnsi" w:cstheme="minorHAnsi"/>
-        </w:rPr>
-        <w:t>s Levels</w:t>
+      </w:pPr>
+      <w:r>
+        <w:rPr>
+          <w:rFonts w:asciiTheme="minorHAnsi" w:hAnsiTheme="minorHAnsi" w:cstheme="minorHAnsi"/>
+          <w:color w:val="000000"/>
+        </w:rPr>
+        <w:t>Hopping</w:t>
+      </w:r>
+      <w:r>
+        <w:t xml:space="preserve"> Hustle</w:t>
       </w:r>
     </w:p>
     <w:p>
@@ -1514,18 +1519,12 @@
           <w:between w:val="nil"/>
         </w:pBdr>
         <w:spacing w:after="0"/>
-        <w:rPr>
-          <w:rFonts w:asciiTheme="minorHAnsi" w:hAnsiTheme="minorHAnsi" w:cstheme="minorHAnsi"/>
-        </w:rPr>
-      </w:pPr>
-    </w:p>
-    <w:p>
-      <w:pPr>
-        <w:rPr>
-          <w:rFonts w:asciiTheme="minorHAnsi" w:hAnsiTheme="minorHAnsi" w:cstheme="minorHAnsi"/>
-          <w:sz w:val="32"/>
-          <w:szCs w:val="32"/>
-          <w:u w:val="single"/>
+      </w:pPr>
+    </w:p>
+    <w:p>
+      <w:pPr>
+        <w:rPr>
+          <w:rFonts w:asciiTheme="minorHAnsi" w:hAnsiTheme="minorHAnsi" w:cstheme="minorHAnsi"/>
         </w:rPr>
       </w:pPr>
       <w:r>
@@ -1535,20 +1534,7 @@
           <w:szCs w:val="30"/>
           <w:u w:val="single"/>
         </w:rPr>
-        <w:t>Hindernisse</w:t>
-      </w:r>
-    </w:p>
-    <w:p>
-      <w:pPr>
-        <w:rPr>
-          <w:rFonts w:asciiTheme="minorHAnsi" w:hAnsiTheme="minorHAnsi" w:cstheme="minorHAnsi"/>
-        </w:rPr>
-      </w:pPr>
-      <w:r>
-        <w:rPr>
-          <w:rFonts w:asciiTheme="minorHAnsi" w:hAnsiTheme="minorHAnsi" w:cstheme="minorHAnsi"/>
-        </w:rPr>
-        <w:t>Dienen dazu, das Erhalten der Zielobjekte zu erschweren.</w:t>
+        <w:t>Level</w:t>
       </w:r>
     </w:p>
     <w:p>
@@ -1560,35 +1546,24 @@
         </w:numPr>
         <w:rPr>
           <w:rFonts w:asciiTheme="minorHAnsi" w:hAnsiTheme="minorHAnsi" w:cstheme="minorHAnsi"/>
-        </w:rPr>
-      </w:pPr>
-      <w:r>
-        <w:rPr>
-          <w:rFonts w:asciiTheme="minorHAnsi" w:hAnsiTheme="minorHAnsi" w:cstheme="minorHAnsi"/>
-        </w:rPr>
-        <w:t xml:space="preserve">Es </w:t>
-      </w:r>
-      <w:r>
-        <w:t>gibt</w:t>
-      </w:r>
-      <w:r>
-        <w:rPr>
-          <w:rFonts w:asciiTheme="minorHAnsi" w:hAnsiTheme="minorHAnsi" w:cstheme="minorHAnsi"/>
+          <w:color w:val="000000"/>
+        </w:rPr>
+      </w:pPr>
+      <w:r>
+        <w:rPr>
+          <w:rFonts w:asciiTheme="minorHAnsi" w:hAnsiTheme="minorHAnsi" w:cstheme="minorHAnsi"/>
+        </w:rPr>
+        <w:t>1</w:t>
+      </w:r>
+      <w:r>
+        <w:rPr>
+          <w:rFonts w:asciiTheme="minorHAnsi" w:hAnsiTheme="minorHAnsi" w:cstheme="minorHAnsi"/>
+          <w:color w:val="000000"/>
         </w:rPr>
         <w:t xml:space="preserve"> </w:t>
       </w:r>
       <w:r>
-        <w:rPr>
-          <w:rFonts w:asciiTheme="minorHAnsi" w:hAnsiTheme="minorHAnsi" w:cstheme="minorHAnsi"/>
-          <w:color w:val="000000"/>
-        </w:rPr>
-        <w:t>Gegner</w:t>
-      </w:r>
-      <w:r>
-        <w:rPr>
-          <w:rFonts w:asciiTheme="minorHAnsi" w:hAnsiTheme="minorHAnsi" w:cstheme="minorHAnsi"/>
-        </w:rPr>
-        <w:t xml:space="preserve"> verschiedener Arten in den Levels </w:t>
+        <w:t>Level</w:t>
       </w:r>
     </w:p>
     <w:p>
@@ -1600,10 +1575,24 @@
         </w:numPr>
         <w:rPr>
           <w:rFonts w:asciiTheme="minorHAnsi" w:hAnsiTheme="minorHAnsi" w:cstheme="minorHAnsi"/>
-        </w:rPr>
-      </w:pPr>
-      <w:r>
-        <w:t>Projektile</w:t>
+          <w:color w:val="000000"/>
+        </w:rPr>
+      </w:pPr>
+      <w:r>
+        <w:t>L</w:t>
+      </w:r>
+      <w:r>
+        <w:rPr>
+          <w:color w:val="000000"/>
+        </w:rPr>
+        <w:t>evel</w:t>
+      </w:r>
+      <w:r>
+        <w:rPr>
+          <w:rFonts w:asciiTheme="minorHAnsi" w:hAnsiTheme="minorHAnsi" w:cstheme="minorHAnsi"/>
+          <w:color w:val="000000"/>
+        </w:rPr>
+        <w:t xml:space="preserve"> händisch angefertigt</w:t>
       </w:r>
     </w:p>
     <w:p>
@@ -1616,14 +1605,21 @@
         <w:spacing w:after="0"/>
         <w:rPr>
           <w:rFonts w:asciiTheme="minorHAnsi" w:hAnsiTheme="minorHAnsi" w:cstheme="minorHAnsi"/>
-        </w:rPr>
-      </w:pPr>
-      <w:r>
-        <w:rPr>
-          <w:rFonts w:asciiTheme="minorHAnsi" w:hAnsiTheme="minorHAnsi" w:cstheme="minorHAnsi"/>
-          <w:color w:val="000000"/>
-        </w:rPr>
-        <w:t>Stacheln</w:t>
+          <w:color w:val="000000"/>
+        </w:rPr>
+      </w:pPr>
+      <w:r>
+        <w:rPr>
+          <w:rFonts w:asciiTheme="minorHAnsi" w:hAnsiTheme="minorHAnsi" w:cstheme="minorHAnsi"/>
+          <w:color w:val="000000"/>
+        </w:rPr>
+        <w:t>Ein Spiel umfasst das Spielen diese</w:t>
+      </w:r>
+      <w:r>
+        <w:rPr>
+          <w:rFonts w:asciiTheme="minorHAnsi" w:hAnsiTheme="minorHAnsi" w:cstheme="minorHAnsi"/>
+        </w:rPr>
+        <w:t>s Levels</w:t>
       </w:r>
     </w:p>
     <w:p>
@@ -1645,6 +1641,9 @@
       <w:pPr>
         <w:rPr>
           <w:rFonts w:asciiTheme="minorHAnsi" w:hAnsiTheme="minorHAnsi" w:cstheme="minorHAnsi"/>
+          <w:sz w:val="32"/>
+          <w:szCs w:val="32"/>
+          <w:u w:val="single"/>
         </w:rPr>
       </w:pPr>
       <w:r>
@@ -1654,7 +1653,20 @@
           <w:szCs w:val="30"/>
           <w:u w:val="single"/>
         </w:rPr>
-        <w:t>Gegner</w:t>
+        <w:t>Hindernisse</w:t>
+      </w:r>
+    </w:p>
+    <w:p>
+      <w:pPr>
+        <w:rPr>
+          <w:rFonts w:asciiTheme="minorHAnsi" w:hAnsiTheme="minorHAnsi" w:cstheme="minorHAnsi"/>
+        </w:rPr>
+      </w:pPr>
+      <w:r>
+        <w:rPr>
+          <w:rFonts w:asciiTheme="minorHAnsi" w:hAnsiTheme="minorHAnsi" w:cstheme="minorHAnsi"/>
+        </w:rPr>
+        <w:t>Dienen dazu, das Erhalten der Zielobjekte zu erschweren.</w:t>
       </w:r>
     </w:p>
     <w:p>
@@ -1666,29 +1678,35 @@
         </w:numPr>
         <w:rPr>
           <w:rFonts w:asciiTheme="minorHAnsi" w:hAnsiTheme="minorHAnsi" w:cstheme="minorHAnsi"/>
-          <w:color w:val="000000"/>
-        </w:rPr>
-      </w:pPr>
-      <w:r>
-        <w:rPr>
-          <w:rFonts w:asciiTheme="minorHAnsi" w:hAnsiTheme="minorHAnsi" w:cstheme="minorHAnsi"/>
-          <w:color w:val="000000"/>
-        </w:rPr>
-        <w:t>Es gibt Gegner verschiedener Arten in de</w:t>
-      </w:r>
-      <w:r>
-        <w:rPr>
-          <w:rFonts w:asciiTheme="minorHAnsi" w:hAnsiTheme="minorHAnsi" w:cstheme="minorHAnsi"/>
-          <w:color w:val="000000"/>
-        </w:rPr>
-        <w:t>m</w:t>
-      </w:r>
-      <w:r>
-        <w:rPr>
-          <w:rFonts w:asciiTheme="minorHAnsi" w:hAnsiTheme="minorHAnsi" w:cstheme="minorHAnsi"/>
-          <w:color w:val="000000"/>
-        </w:rPr>
-        <w:t xml:space="preserve"> Level</w:t>
+        </w:rPr>
+      </w:pPr>
+      <w:r>
+        <w:rPr>
+          <w:rFonts w:asciiTheme="minorHAnsi" w:hAnsiTheme="minorHAnsi" w:cstheme="minorHAnsi"/>
+        </w:rPr>
+        <w:t xml:space="preserve">Es </w:t>
+      </w:r>
+      <w:r>
+        <w:t>gibt</w:t>
+      </w:r>
+      <w:r>
+        <w:rPr>
+          <w:rFonts w:asciiTheme="minorHAnsi" w:hAnsiTheme="minorHAnsi" w:cstheme="minorHAnsi"/>
+        </w:rPr>
+        <w:t xml:space="preserve"> </w:t>
+      </w:r>
+      <w:r>
+        <w:rPr>
+          <w:rFonts w:asciiTheme="minorHAnsi" w:hAnsiTheme="minorHAnsi" w:cstheme="minorHAnsi"/>
+          <w:color w:val="000000"/>
+        </w:rPr>
+        <w:t>Gegner</w:t>
+      </w:r>
+      <w:r>
+        <w:rPr>
+          <w:rFonts w:asciiTheme="minorHAnsi" w:hAnsiTheme="minorHAnsi" w:cstheme="minorHAnsi"/>
+        </w:rPr>
+        <w:t xml:space="preserve"> verschiedener Arten in den Levels </w:t>
       </w:r>
     </w:p>
     <w:p>
@@ -1700,71 +1718,30 @@
         </w:numPr>
         <w:rPr>
           <w:rFonts w:asciiTheme="minorHAnsi" w:hAnsiTheme="minorHAnsi" w:cstheme="minorHAnsi"/>
-          <w:color w:val="000000"/>
-        </w:rPr>
-      </w:pPr>
-      <w:r>
-        <w:rPr>
-          <w:rFonts w:asciiTheme="minorHAnsi" w:hAnsiTheme="minorHAnsi" w:cstheme="minorHAnsi"/>
-          <w:color w:val="000000"/>
-        </w:rPr>
-        <w:t>Gegner Arten:</w:t>
+        </w:rPr>
+      </w:pPr>
+      <w:r>
+        <w:t>Projektile</w:t>
       </w:r>
     </w:p>
     <w:p>
       <w:pPr>
         <w:pStyle w:val="Listenabsatz"/>
         <w:numPr>
-          <w:ilvl w:val="1"/>
+          <w:ilvl w:val="0"/>
           <w:numId w:val="9"/>
         </w:numPr>
         <w:spacing w:after="0"/>
         <w:rPr>
           <w:rFonts w:asciiTheme="minorHAnsi" w:hAnsiTheme="minorHAnsi" w:cstheme="minorHAnsi"/>
-          <w:color w:val="000000"/>
-        </w:rPr>
-      </w:pPr>
-      <w:r>
-        <w:rPr>
-          <w:rFonts w:asciiTheme="minorHAnsi" w:hAnsiTheme="minorHAnsi" w:cstheme="minorHAnsi"/>
-          <w:color w:val="000000"/>
-        </w:rPr>
-        <w:t>Gegner kann von Player (</w:t>
-      </w:r>
-      <w:r>
-        <w:rPr>
-          <w:rFonts w:asciiTheme="minorHAnsi" w:hAnsiTheme="minorHAnsi" w:cstheme="minorHAnsi"/>
-          <w:color w:val="000000"/>
-        </w:rPr>
-        <w:t>durch Draufspringen</w:t>
-      </w:r>
-      <w:r>
-        <w:rPr>
-          <w:rFonts w:asciiTheme="minorHAnsi" w:hAnsiTheme="minorHAnsi" w:cstheme="minorHAnsi"/>
-          <w:color w:val="000000"/>
-        </w:rPr>
-        <w:t>) getötet werden</w:t>
-      </w:r>
-    </w:p>
-    <w:p>
-      <w:pPr>
-        <w:pStyle w:val="Listenabsatz"/>
-        <w:numPr>
-          <w:ilvl w:val="1"/>
-          <w:numId w:val="9"/>
-        </w:numPr>
-        <w:spacing w:after="0"/>
-        <w:rPr>
-          <w:rFonts w:asciiTheme="minorHAnsi" w:hAnsiTheme="minorHAnsi" w:cstheme="minorHAnsi"/>
-          <w:color w:val="000000"/>
-        </w:rPr>
-      </w:pPr>
-      <w:r>
-        <w:rPr>
-          <w:rFonts w:asciiTheme="minorHAnsi" w:hAnsiTheme="minorHAnsi" w:cstheme="minorHAnsi"/>
-          <w:color w:val="000000"/>
-        </w:rPr>
-        <w:t>Gegner kann von Player nicht getötet werden</w:t>
+        </w:rPr>
+      </w:pPr>
+      <w:r>
+        <w:rPr>
+          <w:rFonts w:asciiTheme="minorHAnsi" w:hAnsiTheme="minorHAnsi" w:cstheme="minorHAnsi"/>
+          <w:color w:val="000000"/>
+        </w:rPr>
+        <w:t>Stacheln</w:t>
       </w:r>
     </w:p>
     <w:p>
@@ -1779,9 +1756,134 @@
         <w:spacing w:after="0"/>
         <w:rPr>
           <w:rFonts w:asciiTheme="minorHAnsi" w:hAnsiTheme="minorHAnsi" w:cstheme="minorHAnsi"/>
-          <w:color w:val="000000"/>
-        </w:rPr>
-      </w:pPr>
+        </w:rPr>
+      </w:pPr>
+    </w:p>
+    <w:p>
+      <w:pPr>
+        <w:rPr>
+          <w:rFonts w:asciiTheme="minorHAnsi" w:hAnsiTheme="minorHAnsi" w:cstheme="minorHAnsi"/>
+        </w:rPr>
+      </w:pPr>
+      <w:r>
+        <w:rPr>
+          <w:rFonts w:asciiTheme="minorHAnsi" w:hAnsiTheme="minorHAnsi" w:cstheme="minorHAnsi"/>
+          <w:sz w:val="30"/>
+          <w:szCs w:val="30"/>
+          <w:u w:val="single"/>
+        </w:rPr>
+        <w:t>Gegner</w:t>
+      </w:r>
+    </w:p>
+    <w:p>
+      <w:pPr>
+        <w:pStyle w:val="Listenabsatz"/>
+        <w:numPr>
+          <w:ilvl w:val="0"/>
+          <w:numId w:val="9"/>
+        </w:numPr>
+        <w:rPr>
+          <w:rFonts w:asciiTheme="minorHAnsi" w:hAnsiTheme="minorHAnsi" w:cstheme="minorHAnsi"/>
+          <w:color w:val="000000"/>
+        </w:rPr>
+      </w:pPr>
+      <w:r>
+        <w:rPr>
+          <w:rFonts w:asciiTheme="minorHAnsi" w:hAnsiTheme="minorHAnsi" w:cstheme="minorHAnsi"/>
+          <w:color w:val="000000"/>
+        </w:rPr>
+        <w:t>Es gibt Gegner verschiedener Arten in de</w:t>
+      </w:r>
+      <w:r>
+        <w:rPr>
+          <w:rFonts w:asciiTheme="minorHAnsi" w:hAnsiTheme="minorHAnsi" w:cstheme="minorHAnsi"/>
+          <w:color w:val="000000"/>
+        </w:rPr>
+        <w:t>m</w:t>
+      </w:r>
+      <w:r>
+        <w:rPr>
+          <w:rFonts w:asciiTheme="minorHAnsi" w:hAnsiTheme="minorHAnsi" w:cstheme="minorHAnsi"/>
+          <w:color w:val="000000"/>
+        </w:rPr>
+        <w:t xml:space="preserve"> Level</w:t>
+      </w:r>
+    </w:p>
+    <w:p>
+      <w:pPr>
+        <w:pStyle w:val="Listenabsatz"/>
+        <w:numPr>
+          <w:ilvl w:val="0"/>
+          <w:numId w:val="9"/>
+        </w:numPr>
+        <w:rPr>
+          <w:rFonts w:asciiTheme="minorHAnsi" w:hAnsiTheme="minorHAnsi" w:cstheme="minorHAnsi"/>
+          <w:color w:val="000000"/>
+        </w:rPr>
+      </w:pPr>
+      <w:r>
+        <w:rPr>
+          <w:rFonts w:asciiTheme="minorHAnsi" w:hAnsiTheme="minorHAnsi" w:cstheme="minorHAnsi"/>
+          <w:color w:val="000000"/>
+        </w:rPr>
+        <w:t>Gegner Arten:</w:t>
+      </w:r>
+    </w:p>
+    <w:p>
+      <w:pPr>
+        <w:pStyle w:val="Listenabsatz"/>
+        <w:numPr>
+          <w:ilvl w:val="1"/>
+          <w:numId w:val="9"/>
+        </w:numPr>
+        <w:spacing w:after="0"/>
+        <w:rPr>
+          <w:rFonts w:asciiTheme="minorHAnsi" w:hAnsiTheme="minorHAnsi" w:cstheme="minorHAnsi"/>
+          <w:color w:val="000000"/>
+        </w:rPr>
+      </w:pPr>
+      <w:r>
+        <w:rPr>
+          <w:rFonts w:asciiTheme="minorHAnsi" w:hAnsiTheme="minorHAnsi" w:cstheme="minorHAnsi"/>
+          <w:color w:val="000000"/>
+        </w:rPr>
+        <w:t>Gegner kann von Player (</w:t>
+      </w:r>
+      <w:r>
+        <w:rPr>
+          <w:rFonts w:asciiTheme="minorHAnsi" w:hAnsiTheme="minorHAnsi" w:cstheme="minorHAnsi"/>
+          <w:color w:val="000000"/>
+        </w:rPr>
+        <w:t>durch Draufspringen</w:t>
+      </w:r>
+      <w:r>
+        <w:rPr>
+          <w:rFonts w:asciiTheme="minorHAnsi" w:hAnsiTheme="minorHAnsi" w:cstheme="minorHAnsi"/>
+          <w:color w:val="000000"/>
+        </w:rPr>
+        <w:t>) getötet werden</w:t>
+      </w:r>
+    </w:p>
+    <w:p>
+      <w:pPr>
+        <w:pStyle w:val="Listenabsatz"/>
+        <w:numPr>
+          <w:ilvl w:val="1"/>
+          <w:numId w:val="9"/>
+        </w:numPr>
+        <w:spacing w:after="0"/>
+        <w:rPr>
+          <w:rFonts w:asciiTheme="minorHAnsi" w:hAnsiTheme="minorHAnsi" w:cstheme="minorHAnsi"/>
+          <w:color w:val="000000"/>
+        </w:rPr>
+      </w:pPr>
+      <w:r>
+        <w:rPr>
+          <w:rFonts w:asciiTheme="minorHAnsi" w:hAnsiTheme="minorHAnsi" w:cstheme="minorHAnsi"/>
+          <w:color w:val="000000"/>
+        </w:rPr>
+        <w:t>Gegner kann von Player nicht getötet werden</w:t>
+      </w:r>
     </w:p>
     <w:p>
       <w:pPr>
@@ -2275,7 +2377,7 @@
           <w:rFonts w:cstheme="minorHAnsi"/>
         </w:rPr>
       </w:pPr>
-      <w:bookmarkStart w:id="5" w:name="_Toc168154591"/>
+      <w:bookmarkStart w:id="5" w:name="_Toc168312550"/>
       <w:r>
         <w:rPr>
           <w:rFonts w:cstheme="minorHAnsi"/>
@@ -2311,16 +2413,8 @@
         <w:rPr>
           <w:rFonts w:asciiTheme="minorHAnsi" w:hAnsiTheme="minorHAnsi" w:cstheme="minorHAnsi"/>
         </w:rPr>
-        <w:t xml:space="preserve"> Adventure 1 von Pixel </w:t>
-      </w:r>
-      <w:proofErr w:type="spellStart"/>
-      <w:r>
-        <w:rPr>
-          <w:rFonts w:asciiTheme="minorHAnsi" w:hAnsiTheme="minorHAnsi" w:cstheme="minorHAnsi"/>
-        </w:rPr>
-        <w:t>Frog</w:t>
-      </w:r>
-      <w:proofErr w:type="spellEnd"/>
+        <w:t xml:space="preserve"> Adventure 1 von Pixel Frog</w:t>
+      </w:r>
     </w:p>
     <w:p>
       <w:pPr>
@@ -2362,21 +2456,7 @@
         <w:rPr>
           <w:rFonts w:asciiTheme="minorHAnsi" w:hAnsiTheme="minorHAnsi" w:cstheme="minorHAnsi"/>
         </w:rPr>
-        <w:t xml:space="preserve"> Adventure 2 von Pixel </w:t>
-      </w:r>
-      <w:proofErr w:type="spellStart"/>
-      <w:r>
-        <w:rPr>
-          <w:rFonts w:asciiTheme="minorHAnsi" w:hAnsiTheme="minorHAnsi" w:cstheme="minorHAnsi"/>
-        </w:rPr>
-        <w:t>Frog</w:t>
-      </w:r>
-      <w:proofErr w:type="spellEnd"/>
-      <w:r>
-        <w:rPr>
-          <w:rFonts w:asciiTheme="minorHAnsi" w:hAnsiTheme="minorHAnsi" w:cstheme="minorHAnsi"/>
-        </w:rPr>
-        <w:t>:</w:t>
+        <w:t xml:space="preserve"> Adventure 2 von Pixel Frog:</w:t>
       </w:r>
     </w:p>
     <w:p>
@@ -2419,21 +2499,7 @@
         <w:rPr>
           <w:rFonts w:asciiTheme="minorHAnsi" w:hAnsiTheme="minorHAnsi" w:cstheme="minorHAnsi"/>
         </w:rPr>
-        <w:t xml:space="preserve"> </w:t>
-      </w:r>
-      <w:proofErr w:type="spellStart"/>
-      <w:r>
-        <w:rPr>
-          <w:rFonts w:asciiTheme="minorHAnsi" w:hAnsiTheme="minorHAnsi" w:cstheme="minorHAnsi"/>
-        </w:rPr>
-        <w:t>Platform</w:t>
-      </w:r>
-      <w:proofErr w:type="spellEnd"/>
-      <w:r>
-        <w:rPr>
-          <w:rFonts w:asciiTheme="minorHAnsi" w:hAnsiTheme="minorHAnsi" w:cstheme="minorHAnsi"/>
-        </w:rPr>
-        <w:t xml:space="preserve"> Game Assets von Bayat Games:</w:t>
+        <w:t xml:space="preserve"> Platform Game Assets von Bayat Games:</w:t>
       </w:r>
     </w:p>
     <w:p>
@@ -2478,7 +2544,7 @@
           <w:rFonts w:cstheme="minorHAnsi"/>
         </w:rPr>
       </w:pPr>
-      <w:bookmarkStart w:id="6" w:name="_Toc168154592"/>
+      <w:bookmarkStart w:id="6" w:name="_Toc168312551"/>
       <w:r>
         <w:rPr>
           <w:rFonts w:cstheme="minorHAnsi"/>
@@ -2573,19 +2639,17 @@
           <w:rFonts w:asciiTheme="minorHAnsi" w:hAnsiTheme="minorHAnsi" w:cstheme="minorHAnsi"/>
         </w:rPr>
       </w:pPr>
-      <w:proofErr w:type="spellStart"/>
-      <w:r>
-        <w:rPr>
-          <w:rFonts w:asciiTheme="minorHAnsi" w:hAnsiTheme="minorHAnsi" w:cstheme="minorHAnsi"/>
-        </w:rPr>
-        <w:t>Mapstruktur</w:t>
-      </w:r>
-      <w:proofErr w:type="spellEnd"/>
-      <w:r>
-        <w:rPr>
-          <w:rFonts w:asciiTheme="minorHAnsi" w:hAnsiTheme="minorHAnsi" w:cstheme="minorHAnsi"/>
-        </w:rPr>
-        <w:t xml:space="preserve"> </w:t>
+      <w:r>
+        <w:rPr>
+          <w:rFonts w:asciiTheme="minorHAnsi" w:hAnsiTheme="minorHAnsi" w:cstheme="minorHAnsi"/>
+        </w:rPr>
+        <w:t>Level S</w:t>
+      </w:r>
+      <w:r>
+        <w:rPr>
+          <w:rFonts w:asciiTheme="minorHAnsi" w:hAnsiTheme="minorHAnsi" w:cstheme="minorHAnsi"/>
+        </w:rPr>
+        <w:t xml:space="preserve">truktur </w:t>
       </w:r>
       <w:r>
         <w:rPr>
@@ -3178,7 +3242,6 @@
           <w:bCs/>
         </w:rPr>
       </w:pPr>
-      <w:proofErr w:type="spellStart"/>
       <w:r>
         <w:rPr>
           <w:rFonts w:asciiTheme="minorHAnsi" w:hAnsiTheme="minorHAnsi" w:cstheme="minorHAnsi"/>
@@ -3188,7 +3251,6 @@
         </w:rPr>
         <w:t>Polishing</w:t>
       </w:r>
-      <w:proofErr w:type="spellEnd"/>
       <w:r>
         <w:rPr>
           <w:rFonts w:asciiTheme="minorHAnsi" w:hAnsiTheme="minorHAnsi" w:cstheme="minorHAnsi"/>
@@ -3380,7 +3442,7 @@
       <w:pPr>
         <w:pStyle w:val="berschrift1"/>
       </w:pPr>
-      <w:bookmarkStart w:id="7" w:name="_Toc168154593"/>
+      <w:bookmarkStart w:id="7" w:name="_Toc168312552"/>
       <w:r>
         <w:lastRenderedPageBreak/>
         <w:t>Projekt Bericht</w:t>
@@ -3391,7 +3453,7 @@
       <w:pPr>
         <w:pStyle w:val="berschrift2"/>
       </w:pPr>
-      <w:bookmarkStart w:id="8" w:name="_Toc168154594"/>
+      <w:bookmarkStart w:id="8" w:name="_Toc168312553"/>
       <w:r>
         <w:t>Verwendete Tools</w:t>
       </w:r>
@@ -3590,7 +3652,7 @@
           <w:rFonts w:cstheme="minorHAnsi"/>
         </w:rPr>
       </w:pPr>
-      <w:bookmarkStart w:id="9" w:name="_Toc168154595"/>
+      <w:bookmarkStart w:id="9" w:name="_Toc168312554"/>
       <w:r>
         <w:rPr>
           <w:rFonts w:cstheme="minorHAnsi"/>
@@ -3608,23 +3670,7 @@
         </w:numPr>
       </w:pPr>
       <w:r>
-        <w:t xml:space="preserve">Ab jetzt wird ein </w:t>
-      </w:r>
-      <w:proofErr w:type="spellStart"/>
-      <w:r>
-        <w:t>Grid</w:t>
-      </w:r>
-      <w:proofErr w:type="spellEnd"/>
-      <w:r>
-        <w:t xml:space="preserve"> mit </w:t>
-      </w:r>
-      <w:proofErr w:type="spellStart"/>
-      <w:r>
-        <w:t>Tilemaps</w:t>
-      </w:r>
-      <w:proofErr w:type="spellEnd"/>
-      <w:r>
-        <w:t xml:space="preserve"> verwendet, um leichteres Level bauen zu ermöglichen</w:t>
+        <w:t>Ab jetzt wird ein Grid mit Tilemaps verwendet, um leichteres Level bauen zu ermöglichen</w:t>
       </w:r>
     </w:p>
     <w:p>
@@ -3634,7 +3680,7 @@
           <w:rFonts w:cstheme="minorHAnsi"/>
         </w:rPr>
       </w:pPr>
-      <w:bookmarkStart w:id="10" w:name="_Toc168154596"/>
+      <w:bookmarkStart w:id="10" w:name="_Toc168312555"/>
       <w:r>
         <w:rPr>
           <w:rFonts w:cstheme="minorHAnsi"/>
@@ -3712,23 +3758,7 @@
           <w:rFonts w:asciiTheme="minorHAnsi" w:hAnsiTheme="minorHAnsi" w:cstheme="minorHAnsi"/>
           <w:color w:val="000000"/>
         </w:rPr>
-        <w:t xml:space="preserve">Bei </w:t>
-      </w:r>
-      <w:proofErr w:type="spellStart"/>
-      <w:r>
-        <w:rPr>
-          <w:rFonts w:asciiTheme="minorHAnsi" w:hAnsiTheme="minorHAnsi" w:cstheme="minorHAnsi"/>
-          <w:color w:val="000000"/>
-        </w:rPr>
-        <w:t>Capsule</w:t>
-      </w:r>
-      <w:proofErr w:type="spellEnd"/>
-      <w:r>
-        <w:rPr>
-          <w:rFonts w:asciiTheme="minorHAnsi" w:hAnsiTheme="minorHAnsi" w:cstheme="minorHAnsi"/>
-          <w:color w:val="000000"/>
-        </w:rPr>
-        <w:t>-Collider rutscht Player von Blöcken runter, wenn man auf einer Kante steht</w:t>
+        <w:t>Bei Capsule-Collider rutscht Player von Blöcken runter, wenn man auf einer Kante steht</w:t>
       </w:r>
     </w:p>
     <w:p>
@@ -3782,7 +3812,7 @@
           <w:bdr w:val="none" w:sz="0" w:space="0" w:color="auto" w:frame="1"/>
         </w:rPr>
         <w:drawing>
-          <wp:anchor distT="0" distB="0" distL="114300" distR="114300" simplePos="0" relativeHeight="251658240" behindDoc="0" locked="0" layoutInCell="1" allowOverlap="1" wp14:anchorId="11031465" wp14:editId="6A71561F">
+          <wp:anchor distT="0" distB="0" distL="114300" distR="114300" simplePos="0" relativeHeight="251658240" behindDoc="0" locked="0" layoutInCell="1" allowOverlap="1" wp14:anchorId="11031465" wp14:editId="5BC83150">
             <wp:simplePos x="0" y="0"/>
             <wp:positionH relativeFrom="column">
               <wp:posOffset>1375410</wp:posOffset>
@@ -3853,37 +3883,12 @@
           <w:color w:val="000000"/>
         </w:rPr>
       </w:pPr>
-      <w:proofErr w:type="spellStart"/>
-      <w:r>
-        <w:rPr>
-          <w:rFonts w:asciiTheme="minorHAnsi" w:hAnsiTheme="minorHAnsi" w:cstheme="minorHAnsi"/>
-          <w:color w:val="000000"/>
-        </w:rPr>
-        <w:t>Tilemap</w:t>
-      </w:r>
-      <w:proofErr w:type="spellEnd"/>
-      <w:r>
-        <w:rPr>
-          <w:rFonts w:asciiTheme="minorHAnsi" w:hAnsiTheme="minorHAnsi" w:cstheme="minorHAnsi"/>
-          <w:color w:val="000000"/>
-        </w:rPr>
-        <w:t xml:space="preserve"> besitzt jetzt einen Composite Collider. Vorher gab es “unsichtbare” Stufen, da jedes </w:t>
-      </w:r>
-      <w:proofErr w:type="spellStart"/>
-      <w:r>
-        <w:rPr>
-          <w:rFonts w:asciiTheme="minorHAnsi" w:hAnsiTheme="minorHAnsi" w:cstheme="minorHAnsi"/>
-          <w:color w:val="000000"/>
-        </w:rPr>
-        <w:t>Tile</w:t>
-      </w:r>
-      <w:proofErr w:type="spellEnd"/>
-      <w:r>
-        <w:rPr>
-          <w:rFonts w:asciiTheme="minorHAnsi" w:hAnsiTheme="minorHAnsi" w:cstheme="minorHAnsi"/>
-          <w:color w:val="000000"/>
-        </w:rPr>
-        <w:t xml:space="preserve"> einen eigenen Collider hatte.</w:t>
+      <w:r>
+        <w:rPr>
+          <w:rFonts w:asciiTheme="minorHAnsi" w:hAnsiTheme="minorHAnsi" w:cstheme="minorHAnsi"/>
+          <w:color w:val="000000"/>
+        </w:rPr>
+        <w:t>Tilemap besitzt jetzt einen Composite Collider. Vorher gab es “unsichtbare” Stufen, da jedes Tile einen eigenen Collider hatte.</w:t>
       </w:r>
     </w:p>
     <w:p>
@@ -3905,87 +3910,21 @@
           <w:rFonts w:asciiTheme="minorHAnsi" w:hAnsiTheme="minorHAnsi" w:cstheme="minorHAnsi"/>
           <w:color w:val="000000"/>
         </w:rPr>
-        <w:t xml:space="preserve">Um den Kontakt mit dem Ground zu bestimmen, wurden </w:t>
-      </w:r>
-      <w:proofErr w:type="spellStart"/>
-      <w:r>
-        <w:rPr>
-          <w:rFonts w:asciiTheme="minorHAnsi" w:hAnsiTheme="minorHAnsi" w:cstheme="minorHAnsi"/>
-          <w:color w:val="000000"/>
-        </w:rPr>
-        <w:t>Overlapping</w:t>
-      </w:r>
-      <w:proofErr w:type="spellEnd"/>
-      <w:r>
-        <w:rPr>
-          <w:rFonts w:asciiTheme="minorHAnsi" w:hAnsiTheme="minorHAnsi" w:cstheme="minorHAnsi"/>
-          <w:color w:val="000000"/>
-        </w:rPr>
-        <w:t xml:space="preserve"> </w:t>
-      </w:r>
-      <w:proofErr w:type="spellStart"/>
-      <w:r>
-        <w:rPr>
-          <w:rFonts w:asciiTheme="minorHAnsi" w:hAnsiTheme="minorHAnsi" w:cstheme="minorHAnsi"/>
-          <w:color w:val="000000"/>
-        </w:rPr>
-        <w:t>Circles</w:t>
-      </w:r>
-      <w:proofErr w:type="spellEnd"/>
-      <w:r>
-        <w:rPr>
-          <w:rFonts w:asciiTheme="minorHAnsi" w:hAnsiTheme="minorHAnsi" w:cstheme="minorHAnsi"/>
-          <w:color w:val="000000"/>
-        </w:rPr>
-        <w:t xml:space="preserve"> und </w:t>
-      </w:r>
-      <w:proofErr w:type="spellStart"/>
-      <w:r>
-        <w:rPr>
-          <w:rFonts w:asciiTheme="minorHAnsi" w:hAnsiTheme="minorHAnsi" w:cstheme="minorHAnsi"/>
-          <w:color w:val="000000"/>
-        </w:rPr>
-        <w:t>Raycast</w:t>
-      </w:r>
-      <w:proofErr w:type="spellEnd"/>
-      <w:r>
-        <w:rPr>
-          <w:rFonts w:asciiTheme="minorHAnsi" w:hAnsiTheme="minorHAnsi" w:cstheme="minorHAnsi"/>
-          <w:color w:val="000000"/>
-        </w:rPr>
-        <w:t xml:space="preserve"> verglichen. Im aktuellen Zustand keine sichtbaren, </w:t>
-      </w:r>
-      <w:proofErr w:type="spellStart"/>
-      <w:r>
-        <w:rPr>
-          <w:rFonts w:asciiTheme="minorHAnsi" w:hAnsiTheme="minorHAnsi" w:cstheme="minorHAnsi"/>
-          <w:color w:val="000000"/>
-        </w:rPr>
-        <w:t>bzw</w:t>
-      </w:r>
-      <w:proofErr w:type="spellEnd"/>
-      <w:r>
-        <w:rPr>
-          <w:rFonts w:asciiTheme="minorHAnsi" w:hAnsiTheme="minorHAnsi" w:cstheme="minorHAnsi"/>
-          <w:color w:val="000000"/>
-        </w:rPr>
-        <w:t xml:space="preserve"> entscheidenden Unterschiede. </w:t>
-      </w:r>
-      <w:proofErr w:type="spellStart"/>
-      <w:r>
-        <w:rPr>
-          <w:rFonts w:asciiTheme="minorHAnsi" w:hAnsiTheme="minorHAnsi" w:cstheme="minorHAnsi"/>
-          <w:color w:val="000000"/>
-        </w:rPr>
-        <w:t>Raycast</w:t>
-      </w:r>
-      <w:proofErr w:type="spellEnd"/>
-      <w:r>
-        <w:rPr>
-          <w:rFonts w:asciiTheme="minorHAnsi" w:hAnsiTheme="minorHAnsi" w:cstheme="minorHAnsi"/>
-          <w:color w:val="000000"/>
-        </w:rPr>
-        <w:t xml:space="preserve"> ist im Moment auskommentiert.</w:t>
+        <w:t xml:space="preserve">Um den Kontakt mit dem Ground zu bestimmen, wurden Overlapping Circles und Raycast verglichen. Im aktuellen Zustand keine sichtbaren, </w:t>
+      </w:r>
+      <w:r>
+        <w:rPr>
+          <w:rFonts w:asciiTheme="minorHAnsi" w:hAnsiTheme="minorHAnsi" w:cstheme="minorHAnsi"/>
+          <w:color w:val="000000"/>
+        </w:rPr>
+        <w:t>bzw.</w:t>
+      </w:r>
+      <w:r>
+        <w:rPr>
+          <w:rFonts w:asciiTheme="minorHAnsi" w:hAnsiTheme="minorHAnsi" w:cstheme="minorHAnsi"/>
+          <w:color w:val="000000"/>
+        </w:rPr>
+        <w:t xml:space="preserve"> entscheidenden Unterschiede. Raycast ist im Moment auskommentiert.</w:t>
       </w:r>
     </w:p>
     <w:p>
@@ -4002,7 +3941,7 @@
           <w:rFonts w:cstheme="minorHAnsi"/>
         </w:rPr>
       </w:pPr>
-      <w:bookmarkStart w:id="11" w:name="_Toc168154597"/>
+      <w:bookmarkStart w:id="11" w:name="_Toc168312556"/>
       <w:r>
         <w:rPr>
           <w:rFonts w:cstheme="minorHAnsi"/>
@@ -4025,31 +3964,13 @@
           <w:color w:val="000000"/>
         </w:rPr>
       </w:pPr>
-      <w:proofErr w:type="spellStart"/>
-      <w:r>
-        <w:rPr>
-          <w:rFonts w:asciiTheme="minorHAnsi" w:hAnsiTheme="minorHAnsi" w:cstheme="minorHAnsi"/>
-          <w:color w:val="000000"/>
-        </w:rPr>
-        <w:t>Raycast</w:t>
-      </w:r>
-      <w:proofErr w:type="spellEnd"/>
-      <w:r>
-        <w:rPr>
-          <w:rFonts w:asciiTheme="minorHAnsi" w:hAnsiTheme="minorHAnsi" w:cstheme="minorHAnsi"/>
-          <w:color w:val="000000"/>
-        </w:rPr>
-        <w:t xml:space="preserve"> etwas genauer bei den Füßen, deshalb jetzt </w:t>
-      </w:r>
-      <w:proofErr w:type="spellStart"/>
-      <w:r>
-        <w:rPr>
-          <w:rFonts w:asciiTheme="minorHAnsi" w:hAnsiTheme="minorHAnsi" w:cstheme="minorHAnsi"/>
-          <w:color w:val="000000"/>
-        </w:rPr>
-        <w:t>Boxcast</w:t>
-      </w:r>
-      <w:proofErr w:type="spellEnd"/>
+      <w:r>
+        <w:rPr>
+          <w:rFonts w:asciiTheme="minorHAnsi" w:hAnsiTheme="minorHAnsi" w:cstheme="minorHAnsi"/>
+          <w:color w:val="000000"/>
+        </w:rPr>
+        <w:t>Raycast etwas genauer bei den Füßen, deshalb jetzt Boxcast</w:t>
+      </w:r>
     </w:p>
     <w:p>
       <w:pPr>
@@ -4070,23 +3991,7 @@
           <w:rFonts w:asciiTheme="minorHAnsi" w:hAnsiTheme="minorHAnsi" w:cstheme="minorHAnsi"/>
           <w:color w:val="000000"/>
         </w:rPr>
-        <w:t xml:space="preserve">Verbesserungen für </w:t>
-      </w:r>
-      <w:proofErr w:type="spellStart"/>
-      <w:r>
-        <w:rPr>
-          <w:rFonts w:asciiTheme="minorHAnsi" w:hAnsiTheme="minorHAnsi" w:cstheme="minorHAnsi"/>
-          <w:color w:val="000000"/>
-        </w:rPr>
-        <w:t>Refinement</w:t>
-      </w:r>
-      <w:proofErr w:type="spellEnd"/>
-      <w:r>
-        <w:rPr>
-          <w:rFonts w:asciiTheme="minorHAnsi" w:hAnsiTheme="minorHAnsi" w:cstheme="minorHAnsi"/>
-          <w:color w:val="000000"/>
-        </w:rPr>
-        <w:t>:</w:t>
+        <w:t>Verbesserungen für Refinement:</w:t>
       </w:r>
     </w:p>
     <w:p>
@@ -4202,7 +4107,7 @@
           <w:rFonts w:cstheme="minorHAnsi"/>
         </w:rPr>
       </w:pPr>
-      <w:bookmarkStart w:id="12" w:name="_Toc168154598"/>
+      <w:bookmarkStart w:id="12" w:name="_Toc168312557"/>
       <w:r>
         <w:rPr>
           <w:rFonts w:cstheme="minorHAnsi"/>
@@ -4726,7 +4631,7 @@
       <w:pPr>
         <w:pStyle w:val="berschrift2"/>
       </w:pPr>
-      <w:bookmarkStart w:id="13" w:name="_Toc168154599"/>
+      <w:bookmarkStart w:id="13" w:name="_Toc168312558"/>
       <w:r>
         <w:t>29.5.2024</w:t>
       </w:r>
@@ -4777,15 +4682,7 @@
         </w:numPr>
       </w:pPr>
       <w:r>
-        <w:t xml:space="preserve">Der </w:t>
-      </w:r>
-      <w:proofErr w:type="spellStart"/>
-      <w:r>
-        <w:t>Capsule</w:t>
-      </w:r>
-      <w:proofErr w:type="spellEnd"/>
-      <w:r>
-        <w:t>-Collider für die Füße</w:t>
+        <w:t>Der Capsule-Collider für die Füße</w:t>
       </w:r>
     </w:p>
     <w:p>
@@ -4827,7 +4724,77 @@
         <w:t xml:space="preserve"> (sieht natürlicher aus)</w:t>
       </w:r>
     </w:p>
+    <w:p>
+      <w:pPr>
+        <w:pStyle w:val="Listenabsatz"/>
+        <w:numPr>
+          <w:ilvl w:val="0"/>
+          <w:numId w:val="10"/>
+        </w:numPr>
+      </w:pPr>
+      <w:r>
+        <w:t>Namensideen für das Spiel:</w:t>
+      </w:r>
+    </w:p>
+    <w:p>
+      <w:pPr>
+        <w:pStyle w:val="Listenabsatz"/>
+        <w:numPr>
+          <w:ilvl w:val="1"/>
+          <w:numId w:val="10"/>
+        </w:numPr>
+      </w:pPr>
+      <w:r>
+        <w:t>Jumping Runner</w:t>
+      </w:r>
+    </w:p>
+    <w:p>
+      <w:pPr>
+        <w:pStyle w:val="Listenabsatz"/>
+        <w:numPr>
+          <w:ilvl w:val="1"/>
+          <w:numId w:val="10"/>
+        </w:numPr>
+      </w:pPr>
+      <w:r>
+        <w:t>Hopping Hustle</w:t>
+      </w:r>
+    </w:p>
     <w:p/>
+    <w:p>
+      <w:pPr>
+        <w:pStyle w:val="berschrift2"/>
+      </w:pPr>
+      <w:bookmarkStart w:id="14" w:name="_Toc168312559"/>
+      <w:r>
+        <w:t>31.5.2024</w:t>
+      </w:r>
+      <w:bookmarkEnd w:id="14"/>
+    </w:p>
+    <w:p>
+      <w:pPr>
+        <w:pStyle w:val="Listenabsatz"/>
+        <w:numPr>
+          <w:ilvl w:val="0"/>
+          <w:numId w:val="12"/>
+        </w:numPr>
+      </w:pPr>
+      <w:r>
+        <w:t>Onlinetreffen der GameDev Projektgruppe</w:t>
+      </w:r>
+    </w:p>
+    <w:p>
+      <w:pPr>
+        <w:pStyle w:val="Listenabsatz"/>
+        <w:numPr>
+          <w:ilvl w:val="1"/>
+          <w:numId w:val="12"/>
+        </w:numPr>
+      </w:pPr>
+      <w:r>
+        <w:t>Besprechung von Fortschritten und Arbeitsaufteilung der nächsten Arbeitspakete</w:t>
+      </w:r>
+    </w:p>
     <w:p/>
     <w:sectPr>
       <w:headerReference w:type="default" r:id="rId21"/>
@@ -4881,23 +4848,7 @@
       </w:rPr>
     </w:pPr>
     <w:r>
-      <w:t xml:space="preserve">Artner Patrick, </w:t>
-    </w:r>
-    <w:proofErr w:type="spellStart"/>
-    <w:r>
-      <w:t>Felgitsch</w:t>
-    </w:r>
-    <w:proofErr w:type="spellEnd"/>
-    <w:r>
-      <w:t xml:space="preserve"> Paul, </w:t>
-    </w:r>
-    <w:proofErr w:type="spellStart"/>
-    <w:r>
-      <w:t>Moulahi</w:t>
-    </w:r>
-    <w:proofErr w:type="spellEnd"/>
-    <w:r>
-      <w:t xml:space="preserve"> Taha, Leopold Christoph </w:t>
+      <w:t xml:space="preserve">Artner Patrick, Felgitsch Paul, Moulahi Taha, Leopold Christoph </w:t>
     </w:r>
     <w:r>
       <w:tab/>
@@ -4974,7 +4925,6 @@
       <w:tab/>
       <w:t xml:space="preserve">Game Design </w:t>
     </w:r>
-    <w:proofErr w:type="spellStart"/>
     <w:r>
       <w:t>Do</w:t>
     </w:r>
@@ -4982,11 +4932,7 @@
       <w:t>c</w:t>
     </w:r>
     <w:r>
-      <w:t>ument</w:t>
-    </w:r>
-    <w:proofErr w:type="spellEnd"/>
-    <w:r>
-      <w:t>, Projekt Bericht</w:t>
+      <w:t>ument, Projekt Bericht</w:t>
     </w:r>
   </w:p>
 </w:hdr>
@@ -5144,6 +5090,119 @@
     </w:lvl>
   </w:abstractNum>
   <w:abstractNum w:abstractNumId="1" w15:restartNumberingAfterBreak="0">
+    <w:nsid w:val="130428AF"/>
+    <w:multiLevelType w:val="hybridMultilevel"/>
+    <w:tmpl w:val="FE2A183E"/>
+    <w:lvl w:ilvl="0" w:tplc="0C070001">
+      <w:start w:val="1"/>
+      <w:numFmt w:val="bullet"/>
+      <w:lvlText w:val=""/>
+      <w:lvlJc w:val="left"/>
+      <w:pPr>
+        <w:ind w:left="720" w:hanging="360"/>
+      </w:pPr>
+      <w:rPr>
+        <w:rFonts w:ascii="Symbol" w:hAnsi="Symbol" w:hint="default"/>
+      </w:rPr>
+    </w:lvl>
+    <w:lvl w:ilvl="1" w:tplc="0C070003">
+      <w:start w:val="1"/>
+      <w:numFmt w:val="bullet"/>
+      <w:lvlText w:val="o"/>
+      <w:lvlJc w:val="left"/>
+      <w:pPr>
+        <w:ind w:left="1440" w:hanging="360"/>
+      </w:pPr>
+      <w:rPr>
+        <w:rFonts w:ascii="Courier New" w:hAnsi="Courier New" w:cs="Courier New" w:hint="default"/>
+      </w:rPr>
+    </w:lvl>
+    <w:lvl w:ilvl="2" w:tplc="0C070005" w:tentative="1">
+      <w:start w:val="1"/>
+      <w:numFmt w:val="bullet"/>
+      <w:lvlText w:val=""/>
+      <w:lvlJc w:val="left"/>
+      <w:pPr>
+        <w:ind w:left="2160" w:hanging="360"/>
+      </w:pPr>
+      <w:rPr>
+        <w:rFonts w:ascii="Wingdings" w:hAnsi="Wingdings" w:hint="default"/>
+      </w:rPr>
+    </w:lvl>
+    <w:lvl w:ilvl="3" w:tplc="0C070001" w:tentative="1">
+      <w:start w:val="1"/>
+      <w:numFmt w:val="bullet"/>
+      <w:lvlText w:val=""/>
+      <w:lvlJc w:val="left"/>
+      <w:pPr>
+        <w:ind w:left="2880" w:hanging="360"/>
+      </w:pPr>
+      <w:rPr>
+        <w:rFonts w:ascii="Symbol" w:hAnsi="Symbol" w:hint="default"/>
+      </w:rPr>
+    </w:lvl>
+    <w:lvl w:ilvl="4" w:tplc="0C070003" w:tentative="1">
+      <w:start w:val="1"/>
+      <w:numFmt w:val="bullet"/>
+      <w:lvlText w:val="o"/>
+      <w:lvlJc w:val="left"/>
+      <w:pPr>
+        <w:ind w:left="3600" w:hanging="360"/>
+      </w:pPr>
+      <w:rPr>
+        <w:rFonts w:ascii="Courier New" w:hAnsi="Courier New" w:cs="Courier New" w:hint="default"/>
+      </w:rPr>
+    </w:lvl>
+    <w:lvl w:ilvl="5" w:tplc="0C070005" w:tentative="1">
+      <w:start w:val="1"/>
+      <w:numFmt w:val="bullet"/>
+      <w:lvlText w:val=""/>
+      <w:lvlJc w:val="left"/>
+      <w:pPr>
+        <w:ind w:left="4320" w:hanging="360"/>
+      </w:pPr>
+      <w:rPr>
+        <w:rFonts w:ascii="Wingdings" w:hAnsi="Wingdings" w:hint="default"/>
+      </w:rPr>
+    </w:lvl>
+    <w:lvl w:ilvl="6" w:tplc="0C070001" w:tentative="1">
+      <w:start w:val="1"/>
+      <w:numFmt w:val="bullet"/>
+      <w:lvlText w:val=""/>
+      <w:lvlJc w:val="left"/>
+      <w:pPr>
+        <w:ind w:left="5040" w:hanging="360"/>
+      </w:pPr>
+      <w:rPr>
+        <w:rFonts w:ascii="Symbol" w:hAnsi="Symbol" w:hint="default"/>
+      </w:rPr>
+    </w:lvl>
+    <w:lvl w:ilvl="7" w:tplc="0C070003" w:tentative="1">
+      <w:start w:val="1"/>
+      <w:numFmt w:val="bullet"/>
+      <w:lvlText w:val="o"/>
+      <w:lvlJc w:val="left"/>
+      <w:pPr>
+        <w:ind w:left="5760" w:hanging="360"/>
+      </w:pPr>
+      <w:rPr>
+        <w:rFonts w:ascii="Courier New" w:hAnsi="Courier New" w:cs="Courier New" w:hint="default"/>
+      </w:rPr>
+    </w:lvl>
+    <w:lvl w:ilvl="8" w:tplc="0C070005" w:tentative="1">
+      <w:start w:val="1"/>
+      <w:numFmt w:val="bullet"/>
+      <w:lvlText w:val=""/>
+      <w:lvlJc w:val="left"/>
+      <w:pPr>
+        <w:ind w:left="6480" w:hanging="360"/>
+      </w:pPr>
+      <w:rPr>
+        <w:rFonts w:ascii="Wingdings" w:hAnsi="Wingdings" w:hint="default"/>
+      </w:rPr>
+    </w:lvl>
+  </w:abstractNum>
+  <w:abstractNum w:abstractNumId="2" w15:restartNumberingAfterBreak="0">
     <w:nsid w:val="216728B0"/>
     <w:multiLevelType w:val="multilevel"/>
     <w:tmpl w:val="047204F0"/>
@@ -5292,7 +5351,7 @@
       </w:rPr>
     </w:lvl>
   </w:abstractNum>
-  <w:abstractNum w:abstractNumId="2" w15:restartNumberingAfterBreak="0">
+  <w:abstractNum w:abstractNumId="3" w15:restartNumberingAfterBreak="0">
     <w:nsid w:val="260C518E"/>
     <w:multiLevelType w:val="multilevel"/>
     <w:tmpl w:val="047204F0"/>
@@ -5441,7 +5500,7 @@
       </w:rPr>
     </w:lvl>
   </w:abstractNum>
-  <w:abstractNum w:abstractNumId="3" w15:restartNumberingAfterBreak="0">
+  <w:abstractNum w:abstractNumId="4" w15:restartNumberingAfterBreak="0">
     <w:nsid w:val="26EA12D9"/>
     <w:multiLevelType w:val="multilevel"/>
     <w:tmpl w:val="047204F0"/>
@@ -5590,7 +5649,7 @@
       </w:rPr>
     </w:lvl>
   </w:abstractNum>
-  <w:abstractNum w:abstractNumId="4" w15:restartNumberingAfterBreak="0">
+  <w:abstractNum w:abstractNumId="5" w15:restartNumberingAfterBreak="0">
     <w:nsid w:val="2EFA76C5"/>
     <w:multiLevelType w:val="multilevel"/>
     <w:tmpl w:val="62C6D48C"/>
@@ -5739,7 +5798,7 @@
       </w:rPr>
     </w:lvl>
   </w:abstractNum>
-  <w:abstractNum w:abstractNumId="5" w15:restartNumberingAfterBreak="0">
+  <w:abstractNum w:abstractNumId="6" w15:restartNumberingAfterBreak="0">
     <w:nsid w:val="38DC07D4"/>
     <w:multiLevelType w:val="multilevel"/>
     <w:tmpl w:val="00FABDEC"/>
@@ -5852,7 +5911,7 @@
       </w:rPr>
     </w:lvl>
   </w:abstractNum>
-  <w:abstractNum w:abstractNumId="6" w15:restartNumberingAfterBreak="0">
+  <w:abstractNum w:abstractNumId="7" w15:restartNumberingAfterBreak="0">
     <w:nsid w:val="5390790F"/>
     <w:multiLevelType w:val="multilevel"/>
     <w:tmpl w:val="047204F0"/>
@@ -6001,7 +6060,7 @@
       </w:rPr>
     </w:lvl>
   </w:abstractNum>
-  <w:abstractNum w:abstractNumId="7" w15:restartNumberingAfterBreak="0">
+  <w:abstractNum w:abstractNumId="8" w15:restartNumberingAfterBreak="0">
     <w:nsid w:val="67B84288"/>
     <w:multiLevelType w:val="hybridMultilevel"/>
     <w:tmpl w:val="62DAAF2E"/>
@@ -6114,7 +6173,120 @@
       </w:rPr>
     </w:lvl>
   </w:abstractNum>
-  <w:abstractNum w:abstractNumId="8" w15:restartNumberingAfterBreak="0">
+  <w:abstractNum w:abstractNumId="9" w15:restartNumberingAfterBreak="0">
+    <w:nsid w:val="6D1F1CA9"/>
+    <w:multiLevelType w:val="hybridMultilevel"/>
+    <w:tmpl w:val="4E5471A8"/>
+    <w:lvl w:ilvl="0" w:tplc="0C070001">
+      <w:start w:val="1"/>
+      <w:numFmt w:val="bullet"/>
+      <w:lvlText w:val=""/>
+      <w:lvlJc w:val="left"/>
+      <w:pPr>
+        <w:ind w:left="720" w:hanging="360"/>
+      </w:pPr>
+      <w:rPr>
+        <w:rFonts w:ascii="Symbol" w:hAnsi="Symbol" w:hint="default"/>
+      </w:rPr>
+    </w:lvl>
+    <w:lvl w:ilvl="1" w:tplc="0C070003">
+      <w:start w:val="1"/>
+      <w:numFmt w:val="bullet"/>
+      <w:lvlText w:val="o"/>
+      <w:lvlJc w:val="left"/>
+      <w:pPr>
+        <w:ind w:left="1440" w:hanging="360"/>
+      </w:pPr>
+      <w:rPr>
+        <w:rFonts w:ascii="Courier New" w:hAnsi="Courier New" w:cs="Courier New" w:hint="default"/>
+      </w:rPr>
+    </w:lvl>
+    <w:lvl w:ilvl="2" w:tplc="0C070005" w:tentative="1">
+      <w:start w:val="1"/>
+      <w:numFmt w:val="bullet"/>
+      <w:lvlText w:val=""/>
+      <w:lvlJc w:val="left"/>
+      <w:pPr>
+        <w:ind w:left="2160" w:hanging="360"/>
+      </w:pPr>
+      <w:rPr>
+        <w:rFonts w:ascii="Wingdings" w:hAnsi="Wingdings" w:hint="default"/>
+      </w:rPr>
+    </w:lvl>
+    <w:lvl w:ilvl="3" w:tplc="0C070001" w:tentative="1">
+      <w:start w:val="1"/>
+      <w:numFmt w:val="bullet"/>
+      <w:lvlText w:val=""/>
+      <w:lvlJc w:val="left"/>
+      <w:pPr>
+        <w:ind w:left="2880" w:hanging="360"/>
+      </w:pPr>
+      <w:rPr>
+        <w:rFonts w:ascii="Symbol" w:hAnsi="Symbol" w:hint="default"/>
+      </w:rPr>
+    </w:lvl>
+    <w:lvl w:ilvl="4" w:tplc="0C070003" w:tentative="1">
+      <w:start w:val="1"/>
+      <w:numFmt w:val="bullet"/>
+      <w:lvlText w:val="o"/>
+      <w:lvlJc w:val="left"/>
+      <w:pPr>
+        <w:ind w:left="3600" w:hanging="360"/>
+      </w:pPr>
+      <w:rPr>
+        <w:rFonts w:ascii="Courier New" w:hAnsi="Courier New" w:cs="Courier New" w:hint="default"/>
+      </w:rPr>
+    </w:lvl>
+    <w:lvl w:ilvl="5" w:tplc="0C070005" w:tentative="1">
+      <w:start w:val="1"/>
+      <w:numFmt w:val="bullet"/>
+      <w:lvlText w:val=""/>
+      <w:lvlJc w:val="left"/>
+      <w:pPr>
+        <w:ind w:left="4320" w:hanging="360"/>
+      </w:pPr>
+      <w:rPr>
+        <w:rFonts w:ascii="Wingdings" w:hAnsi="Wingdings" w:hint="default"/>
+      </w:rPr>
+    </w:lvl>
+    <w:lvl w:ilvl="6" w:tplc="0C070001" w:tentative="1">
+      <w:start w:val="1"/>
+      <w:numFmt w:val="bullet"/>
+      <w:lvlText w:val=""/>
+      <w:lvlJc w:val="left"/>
+      <w:pPr>
+        <w:ind w:left="5040" w:hanging="360"/>
+      </w:pPr>
+      <w:rPr>
+        <w:rFonts w:ascii="Symbol" w:hAnsi="Symbol" w:hint="default"/>
+      </w:rPr>
+    </w:lvl>
+    <w:lvl w:ilvl="7" w:tplc="0C070003" w:tentative="1">
+      <w:start w:val="1"/>
+      <w:numFmt w:val="bullet"/>
+      <w:lvlText w:val="o"/>
+      <w:lvlJc w:val="left"/>
+      <w:pPr>
+        <w:ind w:left="5760" w:hanging="360"/>
+      </w:pPr>
+      <w:rPr>
+        <w:rFonts w:ascii="Courier New" w:hAnsi="Courier New" w:cs="Courier New" w:hint="default"/>
+      </w:rPr>
+    </w:lvl>
+    <w:lvl w:ilvl="8" w:tplc="0C070005" w:tentative="1">
+      <w:start w:val="1"/>
+      <w:numFmt w:val="bullet"/>
+      <w:lvlText w:val=""/>
+      <w:lvlJc w:val="left"/>
+      <w:pPr>
+        <w:ind w:left="6480" w:hanging="360"/>
+      </w:pPr>
+      <w:rPr>
+        <w:rFonts w:ascii="Wingdings" w:hAnsi="Wingdings" w:hint="default"/>
+      </w:rPr>
+    </w:lvl>
+  </w:abstractNum>
+  <w:abstractNum w:abstractNumId="10" w15:restartNumberingAfterBreak="0">
     <w:nsid w:val="72DF2636"/>
     <w:multiLevelType w:val="hybridMultilevel"/>
     <w:tmpl w:val="8AF093A0"/>
@@ -6227,7 +6399,7 @@
       </w:rPr>
     </w:lvl>
   </w:abstractNum>
-  <w:abstractNum w:abstractNumId="9" w15:restartNumberingAfterBreak="0">
+  <w:abstractNum w:abstractNumId="11" w15:restartNumberingAfterBreak="0">
     <w:nsid w:val="79B4460C"/>
     <w:multiLevelType w:val="multilevel"/>
     <w:tmpl w:val="047204F0"/>
@@ -6376,7 +6548,7 @@
       </w:rPr>
     </w:lvl>
   </w:abstractNum>
-  <w:abstractNum w:abstractNumId="10" w15:restartNumberingAfterBreak="0">
+  <w:abstractNum w:abstractNumId="12" w15:restartNumberingAfterBreak="0">
     <w:nsid w:val="7CBE4F7D"/>
     <w:multiLevelType w:val="hybridMultilevel"/>
     <w:tmpl w:val="6A72080E"/>
@@ -6490,36 +6662,42 @@
     </w:lvl>
   </w:abstractNum>
   <w:num w:numId="1" w16cid:durableId="436369436">
+    <w:abstractNumId w:val="6"/>
+  </w:num>
+  <w:num w:numId="2" w16cid:durableId="211579513">
+    <w:abstractNumId w:val="8"/>
+  </w:num>
+  <w:num w:numId="3" w16cid:durableId="1670212010">
+    <w:abstractNumId w:val="10"/>
+  </w:num>
+  <w:num w:numId="4" w16cid:durableId="354431569">
+    <w:abstractNumId w:val="12"/>
+  </w:num>
+  <w:num w:numId="5" w16cid:durableId="1631550122">
+    <w:abstractNumId w:val="11"/>
+  </w:num>
+  <w:num w:numId="6" w16cid:durableId="1159076683">
     <w:abstractNumId w:val="5"/>
   </w:num>
-  <w:num w:numId="2" w16cid:durableId="211579513">
-    <w:abstractNumId w:val="7"/>
-  </w:num>
-  <w:num w:numId="3" w16cid:durableId="1670212010">
-    <w:abstractNumId w:val="8"/>
-  </w:num>
-  <w:num w:numId="4" w16cid:durableId="354431569">
-    <w:abstractNumId w:val="10"/>
-  </w:num>
-  <w:num w:numId="5" w16cid:durableId="1631550122">
-    <w:abstractNumId w:val="9"/>
-  </w:num>
-  <w:num w:numId="6" w16cid:durableId="1159076683">
+  <w:num w:numId="7" w16cid:durableId="942226326">
     <w:abstractNumId w:val="4"/>
-  </w:num>
-  <w:num w:numId="7" w16cid:durableId="942226326">
-    <w:abstractNumId w:val="3"/>
   </w:num>
   <w:num w:numId="8" w16cid:durableId="209926717">
     <w:abstractNumId w:val="0"/>
   </w:num>
   <w:num w:numId="9" w16cid:durableId="2146267595">
-    <w:abstractNumId w:val="6"/>
+    <w:abstractNumId w:val="7"/>
   </w:num>
   <w:num w:numId="10" w16cid:durableId="1183327381">
+    <w:abstractNumId w:val="3"/>
+  </w:num>
+  <w:num w:numId="11" w16cid:durableId="662394502">
     <w:abstractNumId w:val="2"/>
   </w:num>
-  <w:num w:numId="11" w16cid:durableId="662394502">
+  <w:num w:numId="12" w16cid:durableId="1023436589">
+    <w:abstractNumId w:val="9"/>
+  </w:num>
+  <w:num w:numId="13" w16cid:durableId="661155734">
     <w:abstractNumId w:val="1"/>
   </w:num>
 </w:numbering>
@@ -7747,28 +7925,28 @@
 </file>
 
 <file path=customXml/item1.xml><?xml version="1.0" encoding="utf-8"?>
-<b:Sources xmlns:b="http://schemas.openxmlformats.org/officeDocument/2006/bibliography" xmlns="http://schemas.openxmlformats.org/officeDocument/2006/bibliography" SelectedStyle="\APASixthEditionOfficeOnline.xsl" StyleName="APA" Version="6"/>
-</file>
-
-<file path=customXml/item2.xml><?xml version="1.0" encoding="utf-8"?>
 <go:gDocsCustomXmlDataStorage xmlns:go="http://customooxmlschemas.google.com/" xmlns:r="http://schemas.openxmlformats.org/officeDocument/2006/relationships" uri="GoogleDocsCustomDataVersion2">
   <go:docsCustomData xmlns:go="http://customooxmlschemas.google.com/" roundtripDataSignature="AMtx7mgj8iJdrymznSpF3ZwHCW1ft+x2IA==">CgMxLjA4AHIhMXplOUR0aUFZNTF6VW9EYURsaE1qYTRubEdEVUdXNDhQ</go:docsCustomData>
 </go:gDocsCustomXmlDataStorage>
 </file>
 
-<file path=customXml/itemProps1.xml><?xml version="1.0" encoding="utf-8"?>
-<ds:datastoreItem xmlns:ds="http://schemas.openxmlformats.org/officeDocument/2006/customXml" ds:itemID="{048428B4-408F-4889-9068-8DC110759A2E}">
-  <ds:schemaRefs>
-    <ds:schemaRef ds:uri="http://schemas.openxmlformats.org/officeDocument/2006/bibliography"/>
-  </ds:schemaRefs>
-</ds:datastoreItem>
+<file path=customXml/item2.xml><?xml version="1.0" encoding="utf-8"?>
+<b:Sources xmlns:b="http://schemas.openxmlformats.org/officeDocument/2006/bibliography" xmlns="http://schemas.openxmlformats.org/officeDocument/2006/bibliography" SelectedStyle="\APASixthEditionOfficeOnline.xsl" StyleName="APA" Version="6"/>
 </file>
 
-<file path=customXml/itemProps2.xml><?xml version="1.0" encoding="utf-8"?>
+<file path=customXml/itemProps1.xml><?xml version="1.0" encoding="utf-8"?>
 <ds:datastoreItem xmlns:ds="http://schemas.openxmlformats.org/officeDocument/2006/customXml" ds:itemID="{11111111-1234-1234-1234-123412341234}">
   <ds:schemaRefs>
     <ds:schemaRef ds:uri="http://customooxmlschemas.google.com/"/>
     <ds:schemaRef ds:uri="http://schemas.openxmlformats.org/officeDocument/2006/relationships"/>
   </ds:schemaRefs>
 </ds:datastoreItem>
+</file>
+
+<file path=customXml/itemProps2.xml><?xml version="1.0" encoding="utf-8"?>
+<ds:datastoreItem xmlns:ds="http://schemas.openxmlformats.org/officeDocument/2006/customXml" ds:itemID="{048428B4-408F-4889-9068-8DC110759A2E}">
+  <ds:schemaRefs>
+    <ds:schemaRef ds:uri="http://schemas.openxmlformats.org/officeDocument/2006/bibliography"/>
+  </ds:schemaRefs>
+</ds:datastoreItem>
 </file>
</xml_diff>